<commit_message>
feat(main): add filles lab04
</commit_message>
<xml_diff>
--- a/labs/lab04/report/report.docx
+++ b/labs/lab04/report/report.docx
@@ -3,88 +3,116 @@
 <w:document xmlns:w="http://schemas.openxmlformats.org/wordprocessingml/2006/main" xmlns:m="http://schemas.openxmlformats.org/officeDocument/2006/math" xmlns:r="http://schemas.openxmlformats.org/officeDocument/2006/relationships" xmlns:o="urn:schemas-microsoft-com:office:office" xmlns:v="urn:schemas-microsoft-com:vml" xmlns:w10="urn:schemas-microsoft-com:office:word" xmlns:a="http://schemas.openxmlformats.org/drawingml/2006/main" xmlns:pic="http://schemas.openxmlformats.org/drawingml/2006/picture" xmlns:wp="http://schemas.openxmlformats.org/drawingml/2006/wordprocessingDrawing">
   <w:body>
     <w:p>
-      <w:r>
-        <w:pict>
-          <v:rect style="width:0;height:1.5pt" o:hralign="center" o:hrstd="t" o:hr="t"/>
-        </w:pict>
-      </w:r>
-    </w:p>
-    <w:bookmarkStart w:id="20" w:name="front-matter"/>
-    <w:p>
-      <w:pPr>
-        <w:pStyle w:val="Heading2"/>
-      </w:pPr>
-      <w:r>
-        <w:rPr>
-          <w:rStyle w:val="SectionNumber"/>
-        </w:rPr>
-        <w:t xml:space="preserve">0.1</w:t>
-      </w:r>
-      <w:r>
-        <w:tab/>
-      </w:r>
-      <w:r>
-        <w:t xml:space="preserve">Front matter</w:t>
+      <w:pPr>
+        <w:pStyle w:val="Title"/>
+      </w:pPr>
+      <w:r>
+        <w:t xml:space="preserve">Отчёт</w:t>
+      </w:r>
+      <w:r>
+        <w:t xml:space="preserve"> </w:t>
+      </w:r>
+      <w:r>
+        <w:t xml:space="preserve">по</w:t>
+      </w:r>
+      <w:r>
+        <w:t xml:space="preserve"> </w:t>
+      </w:r>
+      <w:r>
+        <w:t xml:space="preserve">лабораторной</w:t>
+      </w:r>
+      <w:r>
+        <w:t xml:space="preserve"> </w:t>
+      </w:r>
+      <w:r>
+        <w:t xml:space="preserve">работе</w:t>
+      </w:r>
+      <w:r>
+        <w:t xml:space="preserve"> </w:t>
+      </w:r>
+      <w:r>
+        <w:t xml:space="preserve">№4</w:t>
       </w:r>
     </w:p>
     <w:p>
       <w:pPr>
-        <w:pStyle w:val="FirstParagraph"/>
-      </w:pPr>
-      <w:r>
-        <w:t xml:space="preserve">title:</w:t>
-      </w:r>
-      <w:r>
-        <w:t xml:space="preserve"> </w:t>
-      </w:r>
-      <w:r>
-        <w:t xml:space="preserve">“</w:t>
-      </w:r>
-      <w:r>
-        <w:t xml:space="preserve">Отчёт по лабораторной работе №4</w:t>
-      </w:r>
-      <w:r>
-        <w:t xml:space="preserve">”</w:t>
-      </w:r>
-      <w:r>
-        <w:t xml:space="preserve"> </w:t>
-      </w:r>
-      <w:r>
-        <w:t xml:space="preserve">subtitle:</w:t>
-      </w:r>
-      <w:r>
-        <w:t xml:space="preserve"> </w:t>
-      </w:r>
-      <w:r>
-        <w:t xml:space="preserve">“</w:t>
-      </w:r>
-      <w:r>
-        <w:t xml:space="preserve">Дисциалина-Архитектура компьютеров и операционные системы.Операционные системы</w:t>
-      </w:r>
-      <w:r>
-        <w:t xml:space="preserve">”</w:t>
-      </w:r>
-      <w:r>
-        <w:t xml:space="preserve"> </w:t>
-      </w:r>
-      <w:r>
-        <w:t xml:space="preserve">author:</w:t>
-      </w:r>
-      <w:r>
-        <w:t xml:space="preserve"> </w:t>
-      </w:r>
-      <w:r>
-        <w:t xml:space="preserve">“</w:t>
-      </w:r>
-      <w:r>
-        <w:t xml:space="preserve">Дедова Виктория.НбБИьд-01-22</w:t>
-      </w:r>
-      <w:r>
-        <w:t xml:space="preserve">”</w:t>
+        <w:pStyle w:val="Subtitle"/>
+      </w:pPr>
+      <w:r>
+        <w:t xml:space="preserve">Дисциалина-Архитектура</w:t>
+      </w:r>
+      <w:r>
+        <w:t xml:space="preserve"> </w:t>
+      </w:r>
+      <w:r>
+        <w:t xml:space="preserve">компьютеров</w:t>
+      </w:r>
+      <w:r>
+        <w:t xml:space="preserve"> </w:t>
+      </w:r>
+      <w:r>
+        <w:t xml:space="preserve">и</w:t>
+      </w:r>
+      <w:r>
+        <w:t xml:space="preserve"> </w:t>
+      </w:r>
+      <w:r>
+        <w:t xml:space="preserve">операционные</w:t>
+      </w:r>
+      <w:r>
+        <w:t xml:space="preserve"> </w:t>
+      </w:r>
+      <w:r>
+        <w:t xml:space="preserve">системы.Операционные</w:t>
+      </w:r>
+      <w:r>
+        <w:t xml:space="preserve"> </w:t>
+      </w:r>
+      <w:r>
+        <w:t xml:space="preserve">системы</w:t>
       </w:r>
     </w:p>
-    <w:bookmarkEnd w:id="20"/>
-    <w:bookmarkStart w:id="21" w:name="цель-работы"/>
+    <w:p>
+      <w:pPr>
+        <w:pStyle w:val="Author"/>
+      </w:pPr>
+      <w:r>
+        <w:t xml:space="preserve">Дедова</w:t>
+      </w:r>
+      <w:r>
+        <w:t xml:space="preserve"> </w:t>
+      </w:r>
+      <w:r>
+        <w:t xml:space="preserve">Виктория.НбБИьд-01-22</w:t>
+      </w:r>
+    </w:p>
+    <w:sdt>
+      <w:sdtPr>
+        <w:docPartObj>
+          <w:docPartGallery w:val="Table of Contents"/>
+          <w:docPartUnique/>
+        </w:docPartObj>
+      </w:sdtPr>
+      <w:sdtContent>
+        <w:p>
+          <w:pPr>
+            <w:pStyle w:val="TOCHeading"/>
+          </w:pPr>
+          <w:r>
+            <w:t xml:space="preserve">Table of Contents</w:t>
+          </w:r>
+        </w:p>
+        <w:p>
+          <w:r>
+            <w:fldChar w:fldCharType="begin" w:dirty="true"/>
+            <w:instrText xml:space="preserve">TOC \o "1-3" \h \z \u</w:instrText>
+            <w:fldChar w:fldCharType="separate"/>
+            <w:fldChar w:fldCharType="end"/>
+          </w:r>
+        </w:p>
+      </w:sdtContent>
+    </w:sdt>
+    <w:bookmarkStart w:id="20" w:name="цель-работы"/>
     <w:p>
       <w:pPr>
         <w:pStyle w:val="Heading1"/>
@@ -116,8 +144,8 @@
         <w:t xml:space="preserve">средством командной строки.</w:t>
       </w:r>
     </w:p>
-    <w:bookmarkEnd w:id="21"/>
-    <w:bookmarkStart w:id="35" w:name="выполнение-лабораторной-работы"/>
+    <w:bookmarkEnd w:id="20"/>
+    <w:bookmarkStart w:id="34" w:name="выполнение-лабораторной-работы"/>
     <w:p>
       <w:pPr>
         <w:pStyle w:val="Heading1"/>
@@ -173,7 +201,7 @@
                     </pic:cNvPicPr>
                   </pic:nvPicPr>
                   <pic:blipFill>
-                    <a:blip r:embed="rId22"/>
+                    <a:blip r:embed="rId21"/>
                     <a:stretch>
                       <a:fillRect/>
                     </a:stretch>
@@ -218,7 +246,7 @@
                     </pic:cNvPicPr>
                   </pic:nvPicPr>
                   <pic:blipFill>
-                    <a:blip r:embed="rId23"/>
+                    <a:blip r:embed="rId22"/>
                     <a:stretch>
                       <a:fillRect/>
                     </a:stretch>
@@ -275,7 +303,7 @@
                     </pic:cNvPicPr>
                   </pic:nvPicPr>
                   <pic:blipFill>
-                    <a:blip r:embed="rId24"/>
+                    <a:blip r:embed="rId23"/>
                     <a:stretch>
                       <a:fillRect/>
                     </a:stretch>
@@ -320,7 +348,7 @@
                     </pic:cNvPicPr>
                   </pic:nvPicPr>
                   <pic:blipFill>
-                    <a:blip r:embed="rId25"/>
+                    <a:blip r:embed="rId24"/>
                     <a:stretch>
                       <a:fillRect/>
                     </a:stretch>
@@ -377,7 +405,7 @@
                     </pic:cNvPicPr>
                   </pic:nvPicPr>
                   <pic:blipFill>
-                    <a:blip r:embed="rId26"/>
+                    <a:blip r:embed="rId25"/>
                     <a:stretch>
                       <a:fillRect/>
                     </a:stretch>
@@ -422,7 +450,7 @@
                     </pic:cNvPicPr>
                   </pic:nvPicPr>
                   <pic:blipFill>
-                    <a:blip r:embed="rId27"/>
+                    <a:blip r:embed="rId26"/>
                     <a:stretch>
                       <a:fillRect/>
                     </a:stretch>
@@ -467,7 +495,7 @@
                     </pic:cNvPicPr>
                   </pic:nvPicPr>
                   <pic:blipFill>
-                    <a:blip r:embed="rId28"/>
+                    <a:blip r:embed="rId27"/>
                     <a:stretch>
                       <a:fillRect/>
                     </a:stretch>
@@ -518,7 +546,7 @@
                     </pic:cNvPicPr>
                   </pic:nvPicPr>
                   <pic:blipFill>
-                    <a:blip r:embed="rId29"/>
+                    <a:blip r:embed="rId28"/>
                     <a:stretch>
                       <a:fillRect/>
                     </a:stretch>
@@ -563,7 +591,7 @@
                     </pic:cNvPicPr>
                   </pic:nvPicPr>
                   <pic:blipFill>
-                    <a:blip r:embed="rId30"/>
+                    <a:blip r:embed="rId29"/>
                     <a:stretch>
                       <a:fillRect/>
                     </a:stretch>
@@ -608,7 +636,7 @@
                     </pic:cNvPicPr>
                   </pic:nvPicPr>
                   <pic:blipFill>
-                    <a:blip r:embed="rId31"/>
+                    <a:blip r:embed="rId30"/>
                     <a:stretch>
                       <a:fillRect/>
                     </a:stretch>
@@ -653,7 +681,7 @@
                     </pic:cNvPicPr>
                   </pic:nvPicPr>
                   <pic:blipFill>
-                    <a:blip r:embed="rId32"/>
+                    <a:blip r:embed="rId31"/>
                     <a:stretch>
                       <a:fillRect/>
                     </a:stretch>
@@ -704,7 +732,7 @@
                     </pic:cNvPicPr>
                   </pic:nvPicPr>
                   <pic:blipFill>
-                    <a:blip r:embed="rId33"/>
+                    <a:blip r:embed="rId32"/>
                     <a:stretch>
                       <a:fillRect/>
                     </a:stretch>
@@ -749,7 +777,7 @@
                     </pic:cNvPicPr>
                   </pic:nvPicPr>
                   <pic:blipFill>
-                    <a:blip r:embed="rId34"/>
+                    <a:blip r:embed="rId33"/>
                     <a:stretch>
                       <a:fillRect/>
                     </a:stretch>
@@ -1072,8 +1100,8 @@
         <w:t xml:space="preserve">вводимых команд? Управление вводом: автодополнение команд и исправление опечаток · TAB · Ctrl + Shift + «-» · Ctrl + T · Alt + T · Alt + Backspace и Alt + D</w:t>
       </w:r>
     </w:p>
-    <w:bookmarkEnd w:id="35"/>
-    <w:bookmarkStart w:id="36" w:name="выводы"/>
+    <w:bookmarkEnd w:id="34"/>
+    <w:bookmarkStart w:id="35" w:name="выводы"/>
     <w:p>
       <w:pPr>
         <w:pStyle w:val="Heading1"/>
@@ -1105,7 +1133,7 @@
         <w:t xml:space="preserve">средством командной строки</w:t>
       </w:r>
     </w:p>
-    <w:bookmarkEnd w:id="36"/>
+    <w:bookmarkEnd w:id="35"/>
     <w:sectPr/>
   </w:body>
 </w:document>

</xml_diff>